<commit_message>
-Report updates -Added TPL for in graphs -Added comments to reportGenerator
</commit_message>
<xml_diff>
--- a/L010516C_Report.docx
+++ b/L010516C_Report.docx
@@ -256,7 +256,7 @@
             </w:rPr>
             <w:fldChar w:fldCharType="separate"/>
           </w:r>
-          <w:hyperlink w:anchor="_Toc414476912" w:history="1">
+          <w:hyperlink w:anchor="_Toc414477971" w:history="1">
             <w:r>
               <w:rPr>
                 <w:rStyle w:val="Hyperlink"/>
@@ -284,7 +284,7 @@
                 <w:noProof/>
                 <w:webHidden/>
               </w:rPr>
-              <w:instrText xml:space="preserve"> PAGEREF _Toc414476912 \h </w:instrText>
+              <w:instrText xml:space="preserve"> PAGEREF _Toc414477971 \h </w:instrText>
             </w:r>
             <w:r>
               <w:rPr>
@@ -327,7 +327,7 @@
               <w:lang w:eastAsia="en-GB"/>
             </w:rPr>
           </w:pPr>
-          <w:hyperlink w:anchor="_Toc414476913" w:history="1">
+          <w:hyperlink w:anchor="_Toc414477972" w:history="1">
             <w:r>
               <w:rPr>
                 <w:rStyle w:val="Hyperlink"/>
@@ -354,7 +354,7 @@
                 <w:noProof/>
                 <w:webHidden/>
               </w:rPr>
-              <w:instrText xml:space="preserve"> PAGEREF _Toc414476913 \h </w:instrText>
+              <w:instrText xml:space="preserve"> PAGEREF _Toc414477972 \h </w:instrText>
             </w:r>
             <w:r>
               <w:rPr>
@@ -397,7 +397,7 @@
               <w:lang w:eastAsia="en-GB"/>
             </w:rPr>
           </w:pPr>
-          <w:hyperlink w:anchor="_Toc414476914" w:history="1">
+          <w:hyperlink w:anchor="_Toc414477973" w:history="1">
             <w:r>
               <w:rPr>
                 <w:rStyle w:val="Hyperlink"/>
@@ -424,7 +424,7 @@
                 <w:noProof/>
                 <w:webHidden/>
               </w:rPr>
-              <w:instrText xml:space="preserve"> PAGEREF _Toc414476914 \h </w:instrText>
+              <w:instrText xml:space="preserve"> PAGEREF _Toc414477973 \h </w:instrText>
             </w:r>
             <w:r>
               <w:rPr>
@@ -467,7 +467,7 @@
               <w:lang w:eastAsia="en-GB"/>
             </w:rPr>
           </w:pPr>
-          <w:hyperlink w:anchor="_Toc414476915" w:history="1">
+          <w:hyperlink w:anchor="_Toc414477974" w:history="1">
             <w:r>
               <w:rPr>
                 <w:rStyle w:val="Hyperlink"/>
@@ -495,7 +495,7 @@
                 <w:noProof/>
                 <w:webHidden/>
               </w:rPr>
-              <w:instrText xml:space="preserve"> PAGEREF _Toc414476915 \h </w:instrText>
+              <w:instrText xml:space="preserve"> PAGEREF _Toc414477974 \h </w:instrText>
             </w:r>
             <w:r>
               <w:rPr>
@@ -538,7 +538,7 @@
               <w:lang w:eastAsia="en-GB"/>
             </w:rPr>
           </w:pPr>
-          <w:hyperlink w:anchor="_Toc414476916" w:history="1">
+          <w:hyperlink w:anchor="_Toc414477975" w:history="1">
             <w:r>
               <w:rPr>
                 <w:rStyle w:val="Hyperlink"/>
@@ -565,7 +565,7 @@
                 <w:noProof/>
                 <w:webHidden/>
               </w:rPr>
-              <w:instrText xml:space="preserve"> PAGEREF _Toc414476916 \h </w:instrText>
+              <w:instrText xml:space="preserve"> PAGEREF _Toc414477975 \h </w:instrText>
             </w:r>
             <w:r>
               <w:rPr>
@@ -608,7 +608,7 @@
               <w:lang w:eastAsia="en-GB"/>
             </w:rPr>
           </w:pPr>
-          <w:hyperlink w:anchor="_Toc414476917" w:history="1">
+          <w:hyperlink w:anchor="_Toc414477976" w:history="1">
             <w:r>
               <w:rPr>
                 <w:rStyle w:val="Hyperlink"/>
@@ -635,7 +635,7 @@
                 <w:noProof/>
                 <w:webHidden/>
               </w:rPr>
-              <w:instrText xml:space="preserve"> PAGEREF _Toc414476917 \h </w:instrText>
+              <w:instrText xml:space="preserve"> PAGEREF _Toc414477976 \h </w:instrText>
             </w:r>
             <w:r>
               <w:rPr>
@@ -678,7 +678,7 @@
               <w:lang w:eastAsia="en-GB"/>
             </w:rPr>
           </w:pPr>
-          <w:hyperlink w:anchor="_Toc414476918" w:history="1">
+          <w:hyperlink w:anchor="_Toc414477977" w:history="1">
             <w:r>
               <w:rPr>
                 <w:rStyle w:val="Hyperlink"/>
@@ -705,7 +705,7 @@
                 <w:noProof/>
                 <w:webHidden/>
               </w:rPr>
-              <w:instrText xml:space="preserve"> PAGEREF _Toc414476918 \h </w:instrText>
+              <w:instrText xml:space="preserve"> PAGEREF _Toc414477977 \h </w:instrText>
             </w:r>
             <w:r>
               <w:rPr>
@@ -748,7 +748,7 @@
               <w:lang w:eastAsia="en-GB"/>
             </w:rPr>
           </w:pPr>
-          <w:hyperlink w:anchor="_Toc414476919" w:history="1">
+          <w:hyperlink w:anchor="_Toc414477978" w:history="1">
             <w:r>
               <w:rPr>
                 <w:rStyle w:val="Hyperlink"/>
@@ -775,7 +775,7 @@
                 <w:noProof/>
                 <w:webHidden/>
               </w:rPr>
-              <w:instrText xml:space="preserve"> PAGEREF _Toc414476919 \h </w:instrText>
+              <w:instrText xml:space="preserve"> PAGEREF _Toc414477978 \h </w:instrText>
             </w:r>
             <w:r>
               <w:rPr>
@@ -853,7 +853,7 @@
           <w:rFonts w:asciiTheme="minorHAnsi" w:hAnsiTheme="minorHAnsi" w:cs="Arial"/>
         </w:rPr>
       </w:pPr>
-      <w:bookmarkStart w:id="0" w:name="_Toc414476912"/>
+      <w:bookmarkStart w:id="0" w:name="_Toc414477971"/>
       <w:r>
         <w:rPr>
           <w:rFonts w:asciiTheme="minorHAnsi" w:hAnsiTheme="minorHAnsi" w:cs="Arial"/>
@@ -885,13 +885,75 @@
         <w:rPr>
           <w:rFonts w:cs="Arial"/>
         </w:rPr>
-        <w:t>the system design, diagrams and performance evaluation. The</w:t>
-      </w:r>
-      <w:r>
-        <w:rPr>
-          <w:rFonts w:cs="Arial"/>
-        </w:rPr>
-        <w:t xml:space="preserve"> software developed is for Spur. At the end of this documentation you will find the testing that was produced. </w:t>
+        <w:t xml:space="preserve">the system design, </w:t>
+      </w:r>
+      <w:r>
+        <w:rPr>
+          <w:rFonts w:cs="Arial"/>
+        </w:rPr>
+        <w:t>performance evaluation</w:t>
+      </w:r>
+      <w:r>
+        <w:rPr>
+          <w:rFonts w:cs="Arial"/>
+        </w:rPr>
+        <w:t xml:space="preserve"> and </w:t>
+      </w:r>
+      <w:r>
+        <w:rPr>
+          <w:rFonts w:cs="Arial"/>
+        </w:rPr>
+        <w:t>diagrams</w:t>
+      </w:r>
+      <w:r>
+        <w:rPr>
+          <w:rFonts w:cs="Arial"/>
+        </w:rPr>
+        <w:t>. The</w:t>
+      </w:r>
+      <w:r>
+        <w:rPr>
+          <w:rFonts w:cs="Arial"/>
+        </w:rPr>
+        <w:t xml:space="preserve"> software developed is for </w:t>
+      </w:r>
+      <w:r>
+        <w:rPr>
+          <w:rFonts w:cs="Arial"/>
+        </w:rPr>
+        <w:t xml:space="preserve">a finance team at </w:t>
+      </w:r>
+      <w:r>
+        <w:rPr>
+          <w:rFonts w:cs="Arial"/>
+        </w:rPr>
+        <w:t xml:space="preserve">a company called </w:t>
+      </w:r>
+      <w:proofErr w:type="gramStart"/>
+      <w:r>
+        <w:rPr>
+          <w:rFonts w:cs="Arial"/>
+        </w:rPr>
+        <w:t>Spur</w:t>
+      </w:r>
+      <w:proofErr w:type="gramEnd"/>
+      <w:r>
+        <w:rPr>
+          <w:rFonts w:cs="Arial"/>
+        </w:rPr>
+        <w:t xml:space="preserve"> </w:t>
+      </w:r>
+      <w:r>
+        <w:rPr>
+          <w:rFonts w:cs="Arial"/>
+        </w:rPr>
+        <w:t>(Staffordshire University Assignment)</w:t>
+      </w:r>
+      <w:r>
+        <w:rPr>
+          <w:rFonts w:cs="Arial"/>
+        </w:rPr>
+        <w:t xml:space="preserve">. At the end of this documentation you will find the testing that was produced. </w:t>
       </w:r>
       <w:r>
         <w:rPr>
@@ -1163,7 +1225,7 @@
       <w:pPr>
         <w:pStyle w:val="Heading1"/>
       </w:pPr>
-      <w:bookmarkStart w:id="1" w:name="_Toc414476913"/>
+      <w:bookmarkStart w:id="1" w:name="_Toc414477972"/>
       <w:r>
         <w:t>Technology</w:t>
       </w:r>
@@ -1380,7 +1442,7 @@
       <w:pPr>
         <w:pStyle w:val="Heading1"/>
       </w:pPr>
-      <w:bookmarkStart w:id="2" w:name="_Toc414476914"/>
+      <w:bookmarkStart w:id="2" w:name="_Toc414477973"/>
       <w:r>
         <w:lastRenderedPageBreak/>
         <w:t>Number of Cores (Speed Test)</w:t>
@@ -2282,7 +2344,7 @@
           <w:rFonts w:asciiTheme="minorHAnsi" w:hAnsiTheme="minorHAnsi" w:cs="Arial"/>
         </w:rPr>
       </w:pPr>
-      <w:bookmarkStart w:id="3" w:name="_Toc414476915"/>
+      <w:bookmarkStart w:id="3" w:name="_Toc414477974"/>
       <w:r>
         <w:rPr>
           <w:rFonts w:asciiTheme="minorHAnsi" w:hAnsiTheme="minorHAnsi" w:cs="Arial"/>
@@ -2952,16 +3014,42 @@
           <w:rFonts w:cs="Arial"/>
         </w:rPr>
       </w:pPr>
+      <w:r>
+        <w:rPr>
+          <w:rFonts w:cs="Arial"/>
+        </w:rPr>
+        <w:t>Improvem</w:t>
+      </w:r>
+      <w:r>
+        <w:rPr>
+          <w:rFonts w:cs="Arial"/>
+        </w:rPr>
+        <w:t>ent could be made on the speed. The application could run dummy tasks so the computer allocates the application threads on load of the program. This could potentially improve the long speed o</w:t>
+      </w:r>
+      <w:r>
+        <w:rPr>
+          <w:rFonts w:cs="Arial"/>
+        </w:rPr>
+        <w:t>n</w:t>
+      </w:r>
+      <w:bookmarkStart w:id="4" w:name="_GoBack"/>
+      <w:bookmarkEnd w:id="4"/>
+      <w:r>
+        <w:rPr>
+          <w:rFonts w:cs="Arial"/>
+        </w:rPr>
+        <w:t xml:space="preserve"> the first start up. </w:t>
+      </w:r>
     </w:p>
     <w:p>
       <w:pPr>
         <w:pStyle w:val="Heading1"/>
       </w:pPr>
-      <w:bookmarkStart w:id="4" w:name="_Toc414476916"/>
+      <w:bookmarkStart w:id="5" w:name="_Toc414477975"/>
       <w:r>
         <w:t>Extra Features</w:t>
       </w:r>
-      <w:bookmarkEnd w:id="4"/>
+      <w:bookmarkEnd w:id="5"/>
     </w:p>
     <w:p>
       <w:r>
@@ -3114,6 +3202,9 @@
       <w:r>
         <w:t>orical supplier order data.</w:t>
       </w:r>
+      <w:r>
+        <w:t xml:space="preserve"> TPL is used as an extra when loading the graphs.</w:t>
+      </w:r>
     </w:p>
     <w:p>
       <w:pPr>
@@ -3144,6 +3235,24 @@
     </w:p>
     <w:p>
       <w:pPr>
+        <w:pStyle w:val="ListParagraph"/>
+        <w:numPr>
+          <w:ilvl w:val="0"/>
+          <w:numId w:val="5"/>
+        </w:numPr>
+      </w:pPr>
+      <w:r>
+        <w:t xml:space="preserve">The user is able to cancel a task from the bottom right on the status bar at any time when a task is running. The button will appear </w:t>
+      </w:r>
+      <w:r>
+        <w:t>automatically</w:t>
+      </w:r>
+      <w:r>
+        <w:t>.</w:t>
+      </w:r>
+    </w:p>
+    <w:p>
+      <w:pPr>
         <w:rPr>
           <w:rFonts w:cs="Arial"/>
         </w:rPr>
@@ -3153,11 +3262,11 @@
       <w:pPr>
         <w:pStyle w:val="Heading1"/>
       </w:pPr>
-      <w:bookmarkStart w:id="5" w:name="_Toc414476917"/>
+      <w:bookmarkStart w:id="6" w:name="_Toc414477976"/>
       <w:r>
         <w:t>Usage</w:t>
       </w:r>
-      <w:bookmarkEnd w:id="5"/>
+      <w:bookmarkEnd w:id="6"/>
     </w:p>
     <w:p>
       <w:r>
@@ -3201,12 +3310,11 @@
       <w:pPr>
         <w:pStyle w:val="Heading1"/>
       </w:pPr>
-      <w:bookmarkStart w:id="6" w:name="_Toc414476918"/>
-      <w:r>
-        <w:lastRenderedPageBreak/>
+      <w:bookmarkStart w:id="7" w:name="_Toc414477977"/>
+      <w:r>
         <w:t>Testing</w:t>
       </w:r>
-      <w:bookmarkEnd w:id="6"/>
+      <w:bookmarkEnd w:id="7"/>
     </w:p>
     <w:p>
       <w:r>
@@ -3839,6 +3947,7 @@
           </w:tcPr>
           <w:p>
             <w:r>
+              <w:lastRenderedPageBreak/>
               <w:t>True</w:t>
             </w:r>
           </w:p>
@@ -3916,19 +4025,13 @@
           </w:tcPr>
           <w:p>
             <w:r>
-              <w:t xml:space="preserve">Graphs load </w:t>
-            </w:r>
-            <w:r>
-              <w:t xml:space="preserve">the </w:t>
+              <w:t xml:space="preserve">Graphs load the </w:t>
             </w:r>
             <w:r>
               <w:t>hist</w:t>
             </w:r>
             <w:r>
-              <w:t>orical supplier order data</w:t>
-            </w:r>
-            <w:r>
-              <w:t xml:space="preserve"> from selected data</w:t>
+              <w:t>orical supplier order data from selected data</w:t>
             </w:r>
           </w:p>
         </w:tc>
@@ -4266,11 +4369,11 @@
       <w:pPr>
         <w:pStyle w:val="Heading1"/>
       </w:pPr>
-      <w:bookmarkStart w:id="7" w:name="_Toc414476919"/>
+      <w:bookmarkStart w:id="8" w:name="_Toc414477978"/>
       <w:r>
         <w:t>Attachments</w:t>
       </w:r>
-      <w:bookmarkEnd w:id="7"/>
+      <w:bookmarkEnd w:id="8"/>
     </w:p>
     <w:p>
       <w:pPr>
@@ -4298,8 +4401,6 @@
       <w:r>
         <w:t>L010516C_Class_Diagram.vsdx</w:t>
       </w:r>
-      <w:bookmarkStart w:id="8" w:name="_GoBack"/>
-      <w:bookmarkEnd w:id="8"/>
     </w:p>
     <w:p>
       <w:pPr>
@@ -4411,7 +4512,7 @@
                 <w:bCs/>
                 <w:noProof/>
               </w:rPr>
-              <w:t>6</w:t>
+              <w:t>5</w:t>
             </w:r>
             <w:r>
               <w:rPr>
@@ -6209,7 +6310,7 @@
 </file>
 
 <file path=customXml/itemProps1.xml><?xml version="1.0" encoding="utf-8"?>
-<ds:datastoreItem xmlns:ds="http://schemas.openxmlformats.org/officeDocument/2006/customXml" ds:itemID="{D37CDCB7-16BB-4C7F-B814-498931C36D4B}">
+<ds:datastoreItem xmlns:ds="http://schemas.openxmlformats.org/officeDocument/2006/customXml" ds:itemID="{F2114C00-49B4-499F-BAE0-2D1BAF76F3EC}">
   <ds:schemaRefs>
     <ds:schemaRef ds:uri="http://schemas.openxmlformats.org/officeDocument/2006/bibliography"/>
   </ds:schemaRefs>

</xml_diff>

<commit_message>
-Graph update -Report Update -Minor improvements -Release build -Minor UI improvements
</commit_message>
<xml_diff>
--- a/L010516C_Report.docx
+++ b/L010516C_Report.docx
@@ -91,7 +91,7 @@
           <w:b/>
           <w:sz w:val="36"/>
         </w:rPr>
-        <w:t>Hand in deadline: Friday 20th March 2015 before 3:30pm</w:t>
+        <w:t>Hand in d</w:t>
       </w:r>
       <w:r>
         <w:rPr>
@@ -99,6 +99,14 @@
           <w:b/>
           <w:sz w:val="36"/>
         </w:rPr>
+        <w:t>eadline: Friday 20th March 2015</w:t>
+      </w:r>
+      <w:r>
+        <w:rPr>
+          <w:rFonts w:cs="Arial"/>
+          <w:b/>
+          <w:sz w:val="36"/>
+        </w:rPr>
         <w:cr/>
       </w:r>
     </w:p>
@@ -120,6 +128,8 @@
         </w:rPr>
         <w:t>Report</w:t>
       </w:r>
+      <w:bookmarkStart w:id="0" w:name="_GoBack"/>
+      <w:bookmarkEnd w:id="0"/>
     </w:p>
     <w:p>
       <w:pPr>
@@ -256,7 +266,7 @@
             </w:rPr>
             <w:fldChar w:fldCharType="separate"/>
           </w:r>
-          <w:hyperlink w:anchor="_Toc414477971" w:history="1">
+          <w:hyperlink w:anchor="_Toc414549628" w:history="1">
             <w:r>
               <w:rPr>
                 <w:rStyle w:val="Hyperlink"/>
@@ -284,7 +294,7 @@
                 <w:noProof/>
                 <w:webHidden/>
               </w:rPr>
-              <w:instrText xml:space="preserve"> PAGEREF _Toc414477971 \h </w:instrText>
+              <w:instrText xml:space="preserve"> PAGEREF _Toc414549628 \h </w:instrText>
             </w:r>
             <w:r>
               <w:rPr>
@@ -327,7 +337,7 @@
               <w:lang w:eastAsia="en-GB"/>
             </w:rPr>
           </w:pPr>
-          <w:hyperlink w:anchor="_Toc414477972" w:history="1">
+          <w:hyperlink w:anchor="_Toc414549629" w:history="1">
             <w:r>
               <w:rPr>
                 <w:rStyle w:val="Hyperlink"/>
@@ -354,7 +364,7 @@
                 <w:noProof/>
                 <w:webHidden/>
               </w:rPr>
-              <w:instrText xml:space="preserve"> PAGEREF _Toc414477972 \h </w:instrText>
+              <w:instrText xml:space="preserve"> PAGEREF _Toc414549629 \h </w:instrText>
             </w:r>
             <w:r>
               <w:rPr>
@@ -397,7 +407,7 @@
               <w:lang w:eastAsia="en-GB"/>
             </w:rPr>
           </w:pPr>
-          <w:hyperlink w:anchor="_Toc414477973" w:history="1">
+          <w:hyperlink w:anchor="_Toc414549630" w:history="1">
             <w:r>
               <w:rPr>
                 <w:rStyle w:val="Hyperlink"/>
@@ -424,7 +434,7 @@
                 <w:noProof/>
                 <w:webHidden/>
               </w:rPr>
-              <w:instrText xml:space="preserve"> PAGEREF _Toc414477973 \h </w:instrText>
+              <w:instrText xml:space="preserve"> PAGEREF _Toc414549630 \h </w:instrText>
             </w:r>
             <w:r>
               <w:rPr>
@@ -467,7 +477,7 @@
               <w:lang w:eastAsia="en-GB"/>
             </w:rPr>
           </w:pPr>
-          <w:hyperlink w:anchor="_Toc414477974" w:history="1">
+          <w:hyperlink w:anchor="_Toc414549631" w:history="1">
             <w:r>
               <w:rPr>
                 <w:rStyle w:val="Hyperlink"/>
@@ -495,7 +505,7 @@
                 <w:noProof/>
                 <w:webHidden/>
               </w:rPr>
-              <w:instrText xml:space="preserve"> PAGEREF _Toc414477974 \h </w:instrText>
+              <w:instrText xml:space="preserve"> PAGEREF _Toc414549631 \h </w:instrText>
             </w:r>
             <w:r>
               <w:rPr>
@@ -538,7 +548,7 @@
               <w:lang w:eastAsia="en-GB"/>
             </w:rPr>
           </w:pPr>
-          <w:hyperlink w:anchor="_Toc414477975" w:history="1">
+          <w:hyperlink w:anchor="_Toc414549632" w:history="1">
             <w:r>
               <w:rPr>
                 <w:rStyle w:val="Hyperlink"/>
@@ -565,7 +575,7 @@
                 <w:noProof/>
                 <w:webHidden/>
               </w:rPr>
-              <w:instrText xml:space="preserve"> PAGEREF _Toc414477975 \h </w:instrText>
+              <w:instrText xml:space="preserve"> PAGEREF _Toc414549632 \h </w:instrText>
             </w:r>
             <w:r>
               <w:rPr>
@@ -608,7 +618,7 @@
               <w:lang w:eastAsia="en-GB"/>
             </w:rPr>
           </w:pPr>
-          <w:hyperlink w:anchor="_Toc414477976" w:history="1">
+          <w:hyperlink w:anchor="_Toc414549633" w:history="1">
             <w:r>
               <w:rPr>
                 <w:rStyle w:val="Hyperlink"/>
@@ -635,7 +645,7 @@
                 <w:noProof/>
                 <w:webHidden/>
               </w:rPr>
-              <w:instrText xml:space="preserve"> PAGEREF _Toc414477976 \h </w:instrText>
+              <w:instrText xml:space="preserve"> PAGEREF _Toc414549633 \h </w:instrText>
             </w:r>
             <w:r>
               <w:rPr>
@@ -655,7 +665,7 @@
                 <w:noProof/>
                 <w:webHidden/>
               </w:rPr>
-              <w:t>5</w:t>
+              <w:t>6</w:t>
             </w:r>
             <w:r>
               <w:rPr>
@@ -678,7 +688,7 @@
               <w:lang w:eastAsia="en-GB"/>
             </w:rPr>
           </w:pPr>
-          <w:hyperlink w:anchor="_Toc414477977" w:history="1">
+          <w:hyperlink w:anchor="_Toc414549634" w:history="1">
             <w:r>
               <w:rPr>
                 <w:rStyle w:val="Hyperlink"/>
@@ -705,7 +715,7 @@
                 <w:noProof/>
                 <w:webHidden/>
               </w:rPr>
-              <w:instrText xml:space="preserve"> PAGEREF _Toc414477977 \h </w:instrText>
+              <w:instrText xml:space="preserve"> PAGEREF _Toc414549634 \h </w:instrText>
             </w:r>
             <w:r>
               <w:rPr>
@@ -748,7 +758,7 @@
               <w:lang w:eastAsia="en-GB"/>
             </w:rPr>
           </w:pPr>
-          <w:hyperlink w:anchor="_Toc414477978" w:history="1">
+          <w:hyperlink w:anchor="_Toc414549635" w:history="1">
             <w:r>
               <w:rPr>
                 <w:rStyle w:val="Hyperlink"/>
@@ -775,7 +785,7 @@
                 <w:noProof/>
                 <w:webHidden/>
               </w:rPr>
-              <w:instrText xml:space="preserve"> PAGEREF _Toc414477978 \h </w:instrText>
+              <w:instrText xml:space="preserve"> PAGEREF _Toc414549635 \h </w:instrText>
             </w:r>
             <w:r>
               <w:rPr>
@@ -795,7 +805,7 @@
                 <w:noProof/>
                 <w:webHidden/>
               </w:rPr>
-              <w:t>7</w:t>
+              <w:t>8</w:t>
             </w:r>
             <w:r>
               <w:rPr>
@@ -853,7 +863,7 @@
           <w:rFonts w:asciiTheme="minorHAnsi" w:hAnsiTheme="minorHAnsi" w:cs="Arial"/>
         </w:rPr>
       </w:pPr>
-      <w:bookmarkStart w:id="0" w:name="_Toc414477971"/>
+      <w:bookmarkStart w:id="1" w:name="_Toc414549628"/>
       <w:r>
         <w:rPr>
           <w:rFonts w:asciiTheme="minorHAnsi" w:hAnsiTheme="minorHAnsi" w:cs="Arial"/>
@@ -861,19 +871,37 @@
         <w:lastRenderedPageBreak/>
         <w:t>Introduction</w:t>
       </w:r>
-      <w:bookmarkEnd w:id="0"/>
-    </w:p>
-    <w:p>
-      <w:pPr>
-        <w:rPr>
-          <w:rFonts w:cs="Arial"/>
-        </w:rPr>
-      </w:pPr>
-      <w:r>
-        <w:rPr>
-          <w:rFonts w:cs="Arial"/>
-        </w:rPr>
-        <w:t xml:space="preserve">In this document I will explain </w:t>
+      <w:bookmarkEnd w:id="1"/>
+    </w:p>
+    <w:p>
+      <w:pPr>
+        <w:rPr>
+          <w:rFonts w:cs="Arial"/>
+        </w:rPr>
+      </w:pPr>
+      <w:r>
+        <w:rPr>
+          <w:rFonts w:cs="Arial"/>
+        </w:rPr>
+        <w:t>T</w:t>
+      </w:r>
+      <w:r>
+        <w:rPr>
+          <w:rFonts w:cs="Arial"/>
+        </w:rPr>
+        <w:t xml:space="preserve">his document </w:t>
+      </w:r>
+      <w:r>
+        <w:rPr>
+          <w:rFonts w:cs="Arial"/>
+        </w:rPr>
+        <w:t>wil</w:t>
+      </w:r>
+      <w:r>
+        <w:rPr>
+          <w:rFonts w:cs="Arial"/>
+        </w:rPr>
+        <w:t xml:space="preserve">l explain </w:t>
       </w:r>
       <w:r>
         <w:rPr>
@@ -929,14 +957,12 @@
         </w:rPr>
         <w:t xml:space="preserve">a company called </w:t>
       </w:r>
-      <w:proofErr w:type="gramStart"/>
-      <w:r>
-        <w:rPr>
-          <w:rFonts w:cs="Arial"/>
-        </w:rPr>
-        <w:t>Spur</w:t>
-      </w:r>
-      <w:proofErr w:type="gramEnd"/>
+      <w:r>
+        <w:rPr>
+          <w:rFonts w:cs="Arial"/>
+        </w:rPr>
+        <w:t>spur</w:t>
+      </w:r>
       <w:r>
         <w:rPr>
           <w:rFonts w:cs="Arial"/>
@@ -1204,8 +1230,14 @@
     <w:p>
       <w:pPr>
         <w:pStyle w:val="ListParagraph"/>
+        <w:ind w:left="1440"/>
+      </w:pPr>
+    </w:p>
+    <w:p>
+      <w:pPr>
+        <w:pStyle w:val="ListParagraph"/>
         <w:numPr>
-          <w:ilvl w:val="1"/>
+          <w:ilvl w:val="0"/>
           <w:numId w:val="3"/>
         </w:numPr>
       </w:pPr>
@@ -1218,236 +1250,262 @@
     </w:p>
     <w:p>
       <w:pPr>
+        <w:pStyle w:val="ListParagraph"/>
+      </w:pPr>
+    </w:p>
+    <w:p>
+      <w:pPr>
         <w:pStyle w:val="Heading1"/>
       </w:pPr>
+      <w:bookmarkStart w:id="2" w:name="_Toc414549629"/>
+      <w:r>
+        <w:t>Technology</w:t>
+      </w:r>
+      <w:r>
+        <w:t>/System Design</w:t>
+      </w:r>
+      <w:bookmarkEnd w:id="2"/>
+    </w:p>
+    <w:p>
+      <w:pPr>
+        <w:rPr>
+          <w:rFonts w:cs="Arial"/>
+        </w:rPr>
+      </w:pPr>
+      <w:r>
+        <w:rPr>
+          <w:rFonts w:cs="Arial"/>
+        </w:rPr>
+        <w:t>T</w:t>
+      </w:r>
+      <w:r>
+        <w:rPr>
+          <w:rFonts w:cs="Arial"/>
+        </w:rPr>
+        <w:t xml:space="preserve">he application </w:t>
+      </w:r>
+      <w:r>
+        <w:rPr>
+          <w:rFonts w:cs="Arial"/>
+        </w:rPr>
+        <w:t>will be developed in</w:t>
+      </w:r>
+      <w:r>
+        <w:rPr>
+          <w:rFonts w:cs="Arial"/>
+        </w:rPr>
+        <w:t xml:space="preserve"> C# using WPF </w:t>
+      </w:r>
+      <w:r>
+        <w:rPr>
+          <w:rFonts w:cs="Arial"/>
+        </w:rPr>
+        <w:t xml:space="preserve">not </w:t>
+      </w:r>
+      <w:proofErr w:type="spellStart"/>
+      <w:r>
+        <w:rPr>
+          <w:rFonts w:cs="Arial"/>
+        </w:rPr>
+        <w:t>WinF</w:t>
+      </w:r>
+      <w:r>
+        <w:rPr>
+          <w:rFonts w:cs="Arial"/>
+        </w:rPr>
+        <w:t>orms</w:t>
+      </w:r>
+      <w:proofErr w:type="spellEnd"/>
+      <w:r>
+        <w:rPr>
+          <w:rFonts w:cs="Arial"/>
+        </w:rPr>
+        <w:t xml:space="preserve">. This </w:t>
+      </w:r>
+      <w:r>
+        <w:rPr>
+          <w:rFonts w:cs="Arial"/>
+        </w:rPr>
+        <w:t xml:space="preserve">is because WPF is more powerful. </w:t>
+      </w:r>
+      <w:r>
+        <w:rPr>
+          <w:rFonts w:cs="Arial"/>
+        </w:rPr>
+        <w:t xml:space="preserve">The application </w:t>
+      </w:r>
+      <w:r>
+        <w:rPr>
+          <w:rFonts w:cs="Arial"/>
+        </w:rPr>
+        <w:t>will use</w:t>
+      </w:r>
+      <w:r>
+        <w:rPr>
+          <w:rFonts w:cs="Arial"/>
+        </w:rPr>
+        <w:t xml:space="preserve"> TPL (</w:t>
+      </w:r>
+      <w:r>
+        <w:rPr>
+          <w:rFonts w:cs="Arial"/>
+        </w:rPr>
+        <w:t>Task Parallel Library</w:t>
+      </w:r>
+      <w:r>
+        <w:rPr>
+          <w:rFonts w:cs="Arial"/>
+        </w:rPr>
+        <w:t>) in order to get the best performance form dealing with a large amount of data</w:t>
+      </w:r>
+      <w:r>
+        <w:rPr>
+          <w:rFonts w:cs="Arial"/>
+        </w:rPr>
+        <w:t>.</w:t>
+      </w:r>
+      <w:r>
+        <w:rPr>
+          <w:rFonts w:cs="Arial"/>
+        </w:rPr>
+        <w:t xml:space="preserve"> </w:t>
+      </w:r>
+      <w:r>
+        <w:rPr>
+          <w:rFonts w:cs="Arial"/>
+        </w:rPr>
+        <w:t xml:space="preserve"> Using tasks prevents the user interface from freezing up and hanging. </w:t>
+      </w:r>
+      <w:proofErr w:type="spellStart"/>
+      <w:r>
+        <w:rPr>
+          <w:rFonts w:cs="Arial"/>
+        </w:rPr>
+        <w:t>Linq</w:t>
+      </w:r>
+      <w:proofErr w:type="spellEnd"/>
+      <w:r>
+        <w:rPr>
+          <w:rFonts w:cs="Arial"/>
+        </w:rPr>
+        <w:t xml:space="preserve"> is used </w:t>
+      </w:r>
+      <w:r>
+        <w:rPr>
+          <w:rFonts w:cs="Arial"/>
+        </w:rPr>
+        <w:t>to group the graph data</w:t>
+      </w:r>
+      <w:r>
+        <w:rPr>
+          <w:rFonts w:cs="Arial"/>
+        </w:rPr>
+        <w:t>.</w:t>
+      </w:r>
+      <w:r>
+        <w:rPr>
+          <w:rFonts w:cs="Arial"/>
+        </w:rPr>
+        <w:t xml:space="preserve"> </w:t>
+      </w:r>
+    </w:p>
+    <w:p>
+      <w:pPr>
+        <w:rPr>
+          <w:rFonts w:cs="Arial"/>
+        </w:rPr>
+      </w:pPr>
+      <w:r>
+        <w:rPr>
+          <w:rFonts w:cs="Arial"/>
+        </w:rPr>
+        <w:t xml:space="preserve">WPF </w:t>
+      </w:r>
+      <w:r>
+        <w:rPr>
+          <w:rFonts w:cs="Arial"/>
+        </w:rPr>
+        <w:t>will allow for</w:t>
+      </w:r>
+      <w:r>
+        <w:rPr>
+          <w:rFonts w:cs="Arial"/>
+        </w:rPr>
+        <w:t xml:space="preserve"> a more attractive, effective and responsive user interface.</w:t>
+      </w:r>
+      <w:r>
+        <w:rPr>
+          <w:rFonts w:cs="Arial"/>
+        </w:rPr>
+        <w:t xml:space="preserve"> The application will include a number of </w:t>
+      </w:r>
+      <w:r>
+        <w:rPr>
+          <w:rFonts w:cs="Arial"/>
+        </w:rPr>
+        <w:t>screens</w:t>
+      </w:r>
+      <w:r>
+        <w:rPr>
+          <w:rFonts w:cs="Arial"/>
+        </w:rPr>
+        <w:t xml:space="preserve"> which are Settings, About, </w:t>
+      </w:r>
+      <w:r>
+        <w:rPr>
+          <w:rFonts w:cs="Arial"/>
+        </w:rPr>
+        <w:t>Welcome (</w:t>
+      </w:r>
+      <w:r>
+        <w:rPr>
+          <w:rFonts w:cs="Arial"/>
+        </w:rPr>
+        <w:t>Help), G</w:t>
+      </w:r>
+      <w:r>
+        <w:rPr>
+          <w:rFonts w:cs="Arial"/>
+        </w:rPr>
+        <w:t>raph</w:t>
+      </w:r>
+      <w:r>
+        <w:rPr>
+          <w:rFonts w:cs="Arial"/>
+        </w:rPr>
+        <w:t xml:space="preserve"> and of course the main GUI.</w:t>
+      </w:r>
+      <w:r>
+        <w:rPr>
+          <w:rFonts w:cs="Arial"/>
+        </w:rPr>
+        <w:t xml:space="preserve"> Everything will be object orientated and will include comments for easy readability for future development such as updates. </w:t>
+      </w:r>
+    </w:p>
+    <w:p>
+      <w:pPr>
+        <w:rPr>
+          <w:rFonts w:cs="Arial"/>
+        </w:rPr>
+      </w:pPr>
+    </w:p>
+    <w:p>
+      <w:pPr>
+        <w:rPr>
+          <w:rFonts w:cs="Arial"/>
+        </w:rPr>
+      </w:pPr>
     </w:p>
     <w:p>
       <w:pPr>
         <w:pStyle w:val="Heading1"/>
       </w:pPr>
-      <w:bookmarkStart w:id="1" w:name="_Toc414477972"/>
-      <w:r>
-        <w:t>Technology</w:t>
-      </w:r>
-      <w:r>
-        <w:t>/System Design</w:t>
-      </w:r>
-      <w:bookmarkEnd w:id="1"/>
-    </w:p>
-    <w:p>
-      <w:pPr>
-        <w:rPr>
-          <w:rFonts w:cs="Arial"/>
-        </w:rPr>
-      </w:pPr>
-      <w:r>
-        <w:rPr>
-          <w:rFonts w:cs="Arial"/>
-        </w:rPr>
-        <w:t xml:space="preserve">I </w:t>
-      </w:r>
-      <w:r>
-        <w:rPr>
-          <w:rFonts w:cs="Arial"/>
-        </w:rPr>
-        <w:t>will develop</w:t>
-      </w:r>
-      <w:r>
-        <w:rPr>
-          <w:rFonts w:cs="Arial"/>
-        </w:rPr>
-        <w:t xml:space="preserve"> the application in C# using WPF </w:t>
-      </w:r>
-      <w:r>
-        <w:rPr>
-          <w:rFonts w:cs="Arial"/>
-        </w:rPr>
-        <w:t xml:space="preserve">not </w:t>
-      </w:r>
-      <w:proofErr w:type="spellStart"/>
-      <w:r>
-        <w:rPr>
-          <w:rFonts w:cs="Arial"/>
-        </w:rPr>
-        <w:t>WinF</w:t>
-      </w:r>
-      <w:r>
-        <w:rPr>
-          <w:rFonts w:cs="Arial"/>
-        </w:rPr>
-        <w:t>orms</w:t>
-      </w:r>
-      <w:proofErr w:type="spellEnd"/>
-      <w:r>
-        <w:rPr>
-          <w:rFonts w:cs="Arial"/>
-        </w:rPr>
-        <w:t xml:space="preserve">. This </w:t>
-      </w:r>
-      <w:r>
-        <w:rPr>
-          <w:rFonts w:cs="Arial"/>
-        </w:rPr>
-        <w:t xml:space="preserve">is because WPF is more powerful. </w:t>
-      </w:r>
-      <w:r>
-        <w:rPr>
-          <w:rFonts w:cs="Arial"/>
-        </w:rPr>
-        <w:t xml:space="preserve">The application </w:t>
-      </w:r>
-      <w:r>
-        <w:rPr>
-          <w:rFonts w:cs="Arial"/>
-        </w:rPr>
-        <w:t>will use</w:t>
-      </w:r>
-      <w:r>
-        <w:rPr>
-          <w:rFonts w:cs="Arial"/>
-        </w:rPr>
-        <w:t xml:space="preserve"> TPL (</w:t>
-      </w:r>
-      <w:r>
-        <w:rPr>
-          <w:rFonts w:cs="Arial"/>
-        </w:rPr>
-        <w:t>Task Parallel Library</w:t>
-      </w:r>
-      <w:r>
-        <w:rPr>
-          <w:rFonts w:cs="Arial"/>
-        </w:rPr>
-        <w:t>) in order to get the best performance form dealing with a large amount of data</w:t>
-      </w:r>
-      <w:r>
-        <w:rPr>
-          <w:rFonts w:cs="Arial"/>
-        </w:rPr>
-        <w:t>.</w:t>
-      </w:r>
-      <w:r>
-        <w:rPr>
-          <w:rFonts w:cs="Arial"/>
-        </w:rPr>
-        <w:t xml:space="preserve"> </w:t>
-      </w:r>
-      <w:r>
-        <w:rPr>
-          <w:rFonts w:cs="Arial"/>
-        </w:rPr>
-        <w:t xml:space="preserve"> Using tasks prevents the user interface from freezing up and hanging. </w:t>
-      </w:r>
-      <w:r>
-        <w:rPr>
-          <w:rFonts w:cs="Arial"/>
-        </w:rPr>
-        <w:t xml:space="preserve">I </w:t>
-      </w:r>
-      <w:r>
-        <w:rPr>
-          <w:rFonts w:cs="Arial"/>
-        </w:rPr>
-        <w:t>will be</w:t>
-      </w:r>
-      <w:r>
-        <w:rPr>
-          <w:rFonts w:cs="Arial"/>
-        </w:rPr>
-        <w:t xml:space="preserve"> using Microsoft Visual Studio Professional 2013 as my choice of</w:t>
-      </w:r>
-      <w:r>
-        <w:rPr>
-          <w:rFonts w:cs="Arial"/>
-        </w:rPr>
-        <w:t xml:space="preserve"> IDE to develop the application in.</w:t>
-      </w:r>
-    </w:p>
-    <w:p>
-      <w:pPr>
-        <w:rPr>
-          <w:rFonts w:cs="Arial"/>
-        </w:rPr>
-      </w:pPr>
-      <w:r>
-        <w:rPr>
-          <w:rFonts w:cs="Arial"/>
-        </w:rPr>
-        <w:t xml:space="preserve">WPF </w:t>
-      </w:r>
-      <w:r>
-        <w:rPr>
-          <w:rFonts w:cs="Arial"/>
-        </w:rPr>
-        <w:t>will allow for</w:t>
-      </w:r>
-      <w:r>
-        <w:rPr>
-          <w:rFonts w:cs="Arial"/>
-        </w:rPr>
-        <w:t xml:space="preserve"> a more attractive, effective and responsive user interface.</w:t>
-      </w:r>
-      <w:r>
-        <w:rPr>
-          <w:rFonts w:cs="Arial"/>
-        </w:rPr>
-        <w:t xml:space="preserve"> The application will include a number of </w:t>
-      </w:r>
-      <w:r>
-        <w:rPr>
-          <w:rFonts w:cs="Arial"/>
-        </w:rPr>
-        <w:t>screens</w:t>
-      </w:r>
-      <w:r>
-        <w:rPr>
-          <w:rFonts w:cs="Arial"/>
-        </w:rPr>
-        <w:t xml:space="preserve"> which are Settings, About, </w:t>
-      </w:r>
-      <w:r>
-        <w:rPr>
-          <w:rFonts w:cs="Arial"/>
-        </w:rPr>
-        <w:t>Welcome (</w:t>
-      </w:r>
-      <w:r>
-        <w:rPr>
-          <w:rFonts w:cs="Arial"/>
-        </w:rPr>
-        <w:t>Help), Graphs and of course the main GUI.</w:t>
-      </w:r>
-      <w:r>
-        <w:rPr>
-          <w:rFonts w:cs="Arial"/>
-        </w:rPr>
-        <w:t xml:space="preserve"> Everything will be object orientated and will include comments for easy readability for future development such as updates. </w:t>
-      </w:r>
-    </w:p>
-    <w:p>
-      <w:pPr>
-        <w:rPr>
-          <w:rFonts w:cs="Arial"/>
-        </w:rPr>
-      </w:pPr>
-    </w:p>
-    <w:p>
-      <w:pPr>
-        <w:rPr>
-          <w:rFonts w:cs="Arial"/>
-        </w:rPr>
-      </w:pPr>
-    </w:p>
-    <w:p>
-      <w:pPr>
-        <w:pStyle w:val="Heading1"/>
-      </w:pPr>
-      <w:bookmarkStart w:id="2" w:name="_Toc414477973"/>
+      <w:bookmarkStart w:id="3" w:name="_Toc414549630"/>
       <w:r>
         <w:lastRenderedPageBreak/>
         <w:t>Number of Cores (Speed Test)</w:t>
       </w:r>
-      <w:bookmarkEnd w:id="2"/>
+      <w:bookmarkEnd w:id="3"/>
     </w:p>
     <w:p>
       <w:r>
@@ -1463,7 +1521,13 @@
         <w:t xml:space="preserve"> using</w:t>
       </w:r>
       <w:r>
-        <w:t xml:space="preserve"> TPL. My machine I am testing on</w:t>
+        <w:t xml:space="preserve"> TPL. </w:t>
+      </w:r>
+      <w:r>
+        <w:t>The testing</w:t>
+      </w:r>
+      <w:r>
+        <w:t xml:space="preserve"> machine running the tests</w:t>
       </w:r>
       <w:r>
         <w:t xml:space="preserve"> only</w:t>
@@ -2344,14 +2408,14 @@
           <w:rFonts w:asciiTheme="minorHAnsi" w:hAnsiTheme="minorHAnsi" w:cs="Arial"/>
         </w:rPr>
       </w:pPr>
-      <w:bookmarkStart w:id="3" w:name="_Toc414477974"/>
+      <w:bookmarkStart w:id="4" w:name="_Toc414549631"/>
       <w:r>
         <w:rPr>
           <w:rFonts w:asciiTheme="minorHAnsi" w:hAnsiTheme="minorHAnsi" w:cs="Arial"/>
         </w:rPr>
         <w:t>Performance Evaluation</w:t>
       </w:r>
-      <w:bookmarkEnd w:id="3"/>
+      <w:bookmarkEnd w:id="4"/>
     </w:p>
     <w:p>
       <w:pPr>
@@ -2788,19 +2852,25 @@
         <w:rPr>
           <w:rFonts w:cs="Arial"/>
         </w:rPr>
-        <w:t xml:space="preserve">Collections used are Concurrent Queues and List. Using Concurrent Queues I found there was less overhead and I could quickly </w:t>
-      </w:r>
-      <w:r>
-        <w:rPr>
-          <w:rFonts w:cs="Arial"/>
-        </w:rPr>
-        <w:t>grab</w:t>
-      </w:r>
-      <w:r>
-        <w:rPr>
-          <w:rFonts w:cs="Arial"/>
-        </w:rPr>
-        <w:t xml:space="preserve"> data out of it.</w:t>
+        <w:t>Collections used are Concurrent Queues and</w:t>
+      </w:r>
+      <w:r>
+        <w:rPr>
+          <w:rFonts w:cs="Arial"/>
+        </w:rPr>
+        <w:t xml:space="preserve"> List. Using Concurrent Queues there was less overhead and the data can be </w:t>
+      </w:r>
+      <w:r>
+        <w:rPr>
+          <w:rFonts w:cs="Arial"/>
+        </w:rPr>
+        <w:t xml:space="preserve">quickly </w:t>
+      </w:r>
+      <w:r>
+        <w:rPr>
+          <w:rFonts w:cs="Arial"/>
+        </w:rPr>
+        <w:t>accessed.</w:t>
       </w:r>
     </w:p>
     <w:p>
@@ -2837,7 +2907,19 @@
         <w:rPr>
           <w:rFonts w:cs="Arial"/>
         </w:rPr>
-        <w:t>. The individual data gets turned into an object which is stored in a collection. In this instance the collection I have found to be the fastest to access is the concurrent queue.</w:t>
+        <w:t>. The individual data gets turned into an object which is stored in a collection. In</w:t>
+      </w:r>
+      <w:r>
+        <w:rPr>
+          <w:rFonts w:cs="Arial"/>
+        </w:rPr>
+        <w:t xml:space="preserve"> this instance the collection f</w:t>
+      </w:r>
+      <w:r>
+        <w:rPr>
+          <w:rFonts w:cs="Arial"/>
+        </w:rPr>
+        <w:t>ound to be the fastest to access is the concurrent queue.</w:t>
       </w:r>
       <w:r>
         <w:rPr>
@@ -2855,13 +2937,13 @@
         <w:rPr>
           <w:rFonts w:cs="Arial"/>
         </w:rPr>
+        <w:t xml:space="preserve">supplier, </w:t>
+      </w:r>
+      <w:r>
+        <w:rPr>
+          <w:rFonts w:cs="Arial"/>
+        </w:rPr>
         <w:lastRenderedPageBreak/>
-        <w:t xml:space="preserve">supplier, </w:t>
-      </w:r>
-      <w:r>
-        <w:rPr>
-          <w:rFonts w:cs="Arial"/>
-        </w:rPr>
         <w:t>supply type</w:t>
       </w:r>
       <w:r>
@@ -2923,7 +3005,43 @@
         <w:rPr>
           <w:rFonts w:cs="Arial"/>
         </w:rPr>
-        <w:t>2 seconds. In the application the thing I found that takes the most amount of time is the printing the data to the screen using the GUI thread. To overcome this issue I generated everything in a separate thread ready for the dispatcher to call and display to the user</w:t>
+        <w:t>2 seconds</w:t>
+      </w:r>
+      <w:r>
+        <w:rPr>
+          <w:rFonts w:cs="Arial"/>
+        </w:rPr>
+        <w:t xml:space="preserve">. In the application the thing </w:t>
+      </w:r>
+      <w:r>
+        <w:rPr>
+          <w:rFonts w:cs="Arial"/>
+        </w:rPr>
+        <w:t>found that takes the most amount of time is the printing the data to the screen using the GUI t</w:t>
+      </w:r>
+      <w:r>
+        <w:rPr>
+          <w:rFonts w:cs="Arial"/>
+        </w:rPr>
+        <w:t>hread. To overcome this issue e</w:t>
+      </w:r>
+      <w:r>
+        <w:rPr>
+          <w:rFonts w:cs="Arial"/>
+        </w:rPr>
+        <w:t>verything</w:t>
+      </w:r>
+      <w:r>
+        <w:rPr>
+          <w:rFonts w:cs="Arial"/>
+        </w:rPr>
+        <w:t xml:space="preserve"> gets generated</w:t>
+      </w:r>
+      <w:r>
+        <w:rPr>
+          <w:rFonts w:cs="Arial"/>
+        </w:rPr>
+        <w:t xml:space="preserve"> in a separate thread ready for the dispatcher to call and display to the user</w:t>
       </w:r>
       <w:r>
         <w:rPr>
@@ -2999,13 +3117,79 @@
         <w:rPr>
           <w:rFonts w:cs="Arial"/>
         </w:rPr>
-        <w:t xml:space="preserve"> I could see the application was using a lot of threads. This was due to using parallel and tasks. I also noticed there was a lot of background tasks running on my machine which meant I couldn’t fairly test my application’s time.</w:t>
-      </w:r>
-      <w:r>
-        <w:rPr>
-          <w:rFonts w:cs="Arial"/>
-        </w:rPr>
-        <w:t xml:space="preserve"> </w:t>
+        <w:t xml:space="preserve"> t</w:t>
+      </w:r>
+      <w:r>
+        <w:rPr>
+          <w:rFonts w:cs="Arial"/>
+        </w:rPr>
+        <w:t xml:space="preserve">he application was using a lot of threads. This was </w:t>
+      </w:r>
+      <w:r>
+        <w:rPr>
+          <w:rFonts w:cs="Arial"/>
+        </w:rPr>
+        <w:t>because the application was</w:t>
+      </w:r>
+      <w:r>
+        <w:rPr>
+          <w:rFonts w:cs="Arial"/>
+        </w:rPr>
+        <w:t xml:space="preserve"> using </w:t>
+      </w:r>
+      <w:r>
+        <w:rPr>
+          <w:rFonts w:cs="Arial"/>
+        </w:rPr>
+        <w:t xml:space="preserve">to many </w:t>
+      </w:r>
+      <w:r>
+        <w:rPr>
+          <w:rFonts w:cs="Arial"/>
+        </w:rPr>
+        <w:t>parallel</w:t>
+      </w:r>
+      <w:r>
+        <w:rPr>
+          <w:rFonts w:cs="Arial"/>
+        </w:rPr>
+        <w:t xml:space="preserve"> for each’s</w:t>
+      </w:r>
+      <w:r>
+        <w:rPr>
+          <w:rFonts w:cs="Arial"/>
+        </w:rPr>
+        <w:t xml:space="preserve"> and tasks</w:t>
+      </w:r>
+      <w:r>
+        <w:rPr>
+          <w:rFonts w:cs="Arial"/>
+        </w:rPr>
+        <w:t>, to speed up the application the unnecessary parallel for each’s and tasks were removed</w:t>
+      </w:r>
+      <w:r>
+        <w:rPr>
+          <w:rFonts w:cs="Arial"/>
+        </w:rPr>
+        <w:t>. A</w:t>
+      </w:r>
+      <w:r>
+        <w:rPr>
+          <w:rFonts w:cs="Arial"/>
+        </w:rPr>
+        <w:t xml:space="preserve">lso there was a lot of background tasks running on </w:t>
+      </w:r>
+      <w:r>
+        <w:rPr>
+          <w:rFonts w:cs="Arial"/>
+        </w:rPr>
+        <w:t>the testing</w:t>
+      </w:r>
+      <w:r>
+        <w:rPr>
+          <w:rFonts w:cs="Arial"/>
+        </w:rPr>
+        <w:t xml:space="preserve"> machine.</w:t>
       </w:r>
     </w:p>
     <w:p>
@@ -3024,7 +3208,19 @@
         <w:rPr>
           <w:rFonts w:cs="Arial"/>
         </w:rPr>
-        <w:t>ent could be made on the speed. The application could run dummy tasks so the computer allocates the application threads on load of the program. This could potentially improve the long speed o</w:t>
+        <w:t>ent</w:t>
+      </w:r>
+      <w:r>
+        <w:rPr>
+          <w:rFonts w:cs="Arial"/>
+        </w:rPr>
+        <w:t>s</w:t>
+      </w:r>
+      <w:r>
+        <w:rPr>
+          <w:rFonts w:cs="Arial"/>
+        </w:rPr>
+        <w:t xml:space="preserve"> could be made on the speed. The application could run dummy tasks so the computer allocates the application threads on load of the program. This could potentially improve the speed o</w:t>
       </w:r>
       <w:r>
         <w:rPr>
@@ -3032,20 +3228,31 @@
         </w:rPr>
         <w:t>n</w:t>
       </w:r>
-      <w:bookmarkStart w:id="4" w:name="_GoBack"/>
-      <w:bookmarkEnd w:id="4"/>
       <w:r>
         <w:rPr>
           <w:rFonts w:cs="Arial"/>
         </w:rPr>
         <w:t xml:space="preserve"> the first start up. </w:t>
       </w:r>
+      <w:r>
+        <w:rPr>
+          <w:rFonts w:cs="Arial"/>
+        </w:rPr>
+        <w:t xml:space="preserve"> This is because the computer will allocate threads to the application ready for large tasks.</w:t>
+      </w:r>
+    </w:p>
+    <w:p>
+      <w:pPr>
+        <w:rPr>
+          <w:rFonts w:cs="Arial"/>
+        </w:rPr>
+      </w:pPr>
     </w:p>
     <w:p>
       <w:pPr>
         <w:pStyle w:val="Heading1"/>
       </w:pPr>
-      <w:bookmarkStart w:id="5" w:name="_Toc414477975"/>
+      <w:bookmarkStart w:id="5" w:name="_Toc414549632"/>
       <w:r>
         <w:t>Extra Features</w:t>
       </w:r>
@@ -3071,7 +3278,7 @@
         <w:t>S</w:t>
       </w:r>
       <w:r>
-        <w:t xml:space="preserve">ettings windows has been added which allows the user to save paths to the folder and stores file. This allows the user to click a button to load the </w:t>
+        <w:t xml:space="preserve">ettings has been added which allows the user to save paths to the folder and stores file. This allows the user to click a button to load the </w:t>
       </w:r>
       <w:r>
         <w:t>folder</w:t>
@@ -3200,10 +3407,24 @@
         <w:t>hist</w:t>
       </w:r>
       <w:r>
-        <w:t>orical supplier order data.</w:t>
-      </w:r>
-      <w:r>
-        <w:t xml:space="preserve"> TPL is used as an extra when loading the graphs.</w:t>
+        <w:t>orical supplier order data</w:t>
+      </w:r>
+      <w:r>
+        <w:t xml:space="preserve">, this uses </w:t>
+      </w:r>
+      <w:proofErr w:type="spellStart"/>
+      <w:r>
+        <w:t>linq</w:t>
+      </w:r>
+      <w:proofErr w:type="spellEnd"/>
+      <w:r>
+        <w:t xml:space="preserve"> the group data</w:t>
+      </w:r>
+      <w:r>
+        <w:t>.</w:t>
+      </w:r>
+      <w:r>
+        <w:t xml:space="preserve"> </w:t>
       </w:r>
     </w:p>
     <w:p>
@@ -3215,7 +3436,13 @@
         </w:numPr>
       </w:pPr>
       <w:r>
-        <w:t xml:space="preserve">User can access </w:t>
+        <w:t>User</w:t>
+      </w:r>
+      <w:r>
+        <w:t>s</w:t>
+      </w:r>
+      <w:r>
+        <w:t xml:space="preserve"> can access </w:t>
       </w:r>
       <w:r>
         <w:t>the calculator easily is needed.</w:t>
@@ -3253,6 +3480,24 @@
     </w:p>
     <w:p>
       <w:pPr>
+        <w:pStyle w:val="ListParagraph"/>
+        <w:numPr>
+          <w:ilvl w:val="0"/>
+          <w:numId w:val="5"/>
+        </w:numPr>
+      </w:pPr>
+      <w:r>
+        <w:t xml:space="preserve">Added extra statistics that may be relevant to the </w:t>
+      </w:r>
+      <w:r>
+        <w:t>selected</w:t>
+      </w:r>
+      <w:r>
+        <w:t xml:space="preserve"> data. </w:t>
+      </w:r>
+    </w:p>
+    <w:p>
+      <w:pPr>
         <w:rPr>
           <w:rFonts w:cs="Arial"/>
         </w:rPr>
@@ -3262,8 +3507,9 @@
       <w:pPr>
         <w:pStyle w:val="Heading1"/>
       </w:pPr>
-      <w:bookmarkStart w:id="6" w:name="_Toc414477976"/>
-      <w:r>
+      <w:bookmarkStart w:id="6" w:name="_Toc414549633"/>
+      <w:r>
+        <w:lastRenderedPageBreak/>
         <w:t>Usage</w:t>
       </w:r>
       <w:bookmarkEnd w:id="6"/>
@@ -3279,7 +3525,7 @@
         <w:t xml:space="preserve"> when 1040 files have been parsed and stored in collections. Also the report being generated. </w:t>
       </w:r>
       <w:r>
-        <w:t>The application uses only 16.2MB on first load and with no interaction.</w:t>
+        <w:t>The application uses only 16.2MB on first load with no interaction.</w:t>
       </w:r>
       <w:r>
         <w:t xml:space="preserve"> There are no known memory leaks or Out Of Memory Exceptions.</w:t>
@@ -3294,23 +3540,9 @@
     </w:p>
     <w:p>
       <w:pPr>
-        <w:rPr>
-          <w:rFonts w:cs="Arial"/>
-        </w:rPr>
-      </w:pPr>
-    </w:p>
-    <w:p>
-      <w:pPr>
-        <w:rPr>
-          <w:rFonts w:cs="Arial"/>
-        </w:rPr>
-      </w:pPr>
-    </w:p>
-    <w:p>
-      <w:pPr>
         <w:pStyle w:val="Heading1"/>
       </w:pPr>
-      <w:bookmarkStart w:id="7" w:name="_Toc414477977"/>
+      <w:bookmarkStart w:id="7" w:name="_Toc414549634"/>
       <w:r>
         <w:t>Testing</w:t>
       </w:r>
@@ -3887,6 +4119,7 @@
                 <w:noProof/>
                 <w:lang w:eastAsia="en-GB"/>
               </w:rPr>
+              <w:lastRenderedPageBreak/>
               <w:drawing>
                 <wp:inline distT="0" distB="0" distL="0" distR="0" wp14:anchorId="0352D5B4" wp14:editId="1BDD12AA">
                   <wp:extent cx="1792800" cy="1010213"/>
@@ -3947,7 +4180,6 @@
           </w:tcPr>
           <w:p>
             <w:r>
-              <w:lastRenderedPageBreak/>
               <w:t>True</w:t>
             </w:r>
           </w:p>
@@ -3980,12 +4212,11 @@
                 <w:noProof/>
                 <w:lang w:eastAsia="en-GB"/>
               </w:rPr>
-              <w:lastRenderedPageBreak/>
               <w:drawing>
-                <wp:inline distT="0" distB="0" distL="0" distR="0" wp14:anchorId="0B21C70D" wp14:editId="29DDE630">
-                  <wp:extent cx="1792800" cy="959961"/>
+                <wp:inline distT="0" distB="0" distL="0" distR="0" wp14:anchorId="6113EDFA" wp14:editId="04460B18">
+                  <wp:extent cx="1792800" cy="1208045"/>
                   <wp:effectExtent l="0" t="0" r="0" b="0"/>
-                  <wp:docPr id="5" name="Picture 5"/>
+                  <wp:docPr id="10" name="Picture 10"/>
                   <wp:cNvGraphicFramePr>
                     <a:graphicFrameLocks xmlns:a="http://schemas.openxmlformats.org/drawingml/2006/main" noChangeAspect="1"/>
                   </wp:cNvGraphicFramePr>
@@ -4005,7 +4236,7 @@
                         <pic:spPr>
                           <a:xfrm>
                             <a:off x="0" y="0"/>
-                            <a:ext cx="1792800" cy="959961"/>
+                            <a:ext cx="1792800" cy="1208045"/>
                           </a:xfrm>
                           <a:prstGeom prst="rect">
                             <a:avLst/>
@@ -4025,7 +4256,13 @@
           </w:tcPr>
           <w:p>
             <w:r>
-              <w:t xml:space="preserve">Graphs load the </w:t>
+              <w:t>Graphs load</w:t>
+            </w:r>
+            <w:r>
+              <w:t>s</w:t>
+            </w:r>
+            <w:r>
+              <w:t xml:space="preserve"> the </w:t>
             </w:r>
             <w:r>
               <w:t>hist</w:t>
@@ -4033,6 +4270,12 @@
             <w:r>
               <w:t>orical supplier order data from selected data</w:t>
             </w:r>
+            <w:r>
+              <w:t>.</w:t>
+            </w:r>
+            <w:r>
+              <w:t xml:space="preserve"> Correct data is displayed.</w:t>
+            </w:r>
           </w:p>
         </w:tc>
         <w:tc>
@@ -4054,39 +4297,6 @@
               <w:t>N/A</w:t>
             </w:r>
           </w:p>
-        </w:tc>
-      </w:tr>
-      <w:tr>
-        <w:tc>
-          <w:tcPr>
-            <w:tcW w:w="3039" w:type="dxa"/>
-          </w:tcPr>
-          <w:p>
-            <w:pPr>
-              <w:rPr>
-                <w:noProof/>
-                <w:lang w:eastAsia="en-GB"/>
-              </w:rPr>
-            </w:pPr>
-          </w:p>
-        </w:tc>
-        <w:tc>
-          <w:tcPr>
-            <w:tcW w:w="3335" w:type="dxa"/>
-          </w:tcPr>
-          <w:p/>
-        </w:tc>
-        <w:tc>
-          <w:tcPr>
-            <w:tcW w:w="1276" w:type="dxa"/>
-          </w:tcPr>
-          <w:p/>
-        </w:tc>
-        <w:tc>
-          <w:tcPr>
-            <w:tcW w:w="1366" w:type="dxa"/>
-          </w:tcPr>
-          <w:p/>
         </w:tc>
       </w:tr>
       <w:tr>
@@ -4369,8 +4579,9 @@
       <w:pPr>
         <w:pStyle w:val="Heading1"/>
       </w:pPr>
-      <w:bookmarkStart w:id="8" w:name="_Toc414477978"/>
-      <w:r>
+      <w:bookmarkStart w:id="8" w:name="_Toc414549635"/>
+      <w:r>
+        <w:lastRenderedPageBreak/>
         <w:t>Attachments</w:t>
       </w:r>
       <w:bookmarkEnd w:id="8"/>
@@ -4512,7 +4723,7 @@
                 <w:bCs/>
                 <w:noProof/>
               </w:rPr>
-              <w:t>5</w:t>
+              <w:t>8</w:t>
             </w:r>
             <w:r>
               <w:rPr>
@@ -4557,7 +4768,7 @@
                 <w:bCs/>
                 <w:noProof/>
               </w:rPr>
-              <w:t>7</w:t>
+              <w:t>8</w:t>
             </w:r>
             <w:r>
               <w:rPr>
@@ -6310,7 +6521,7 @@
 </file>
 
 <file path=customXml/itemProps1.xml><?xml version="1.0" encoding="utf-8"?>
-<ds:datastoreItem xmlns:ds="http://schemas.openxmlformats.org/officeDocument/2006/customXml" ds:itemID="{F2114C00-49B4-499F-BAE0-2D1BAF76F3EC}">
+<ds:datastoreItem xmlns:ds="http://schemas.openxmlformats.org/officeDocument/2006/customXml" ds:itemID="{6A9302C6-9144-4EC1-9322-8E8BA5733DEE}">
   <ds:schemaRefs>
     <ds:schemaRef ds:uri="http://schemas.openxmlformats.org/officeDocument/2006/bibliography"/>
   </ds:schemaRefs>

</xml_diff>